<commit_message>
adding some leftover stuff
</commit_message>
<xml_diff>
--- a/manuscript/v2/v3/v5/v6/v8/v9/v10/v11/v12/v_final/revisions/manuscript_revisions_mk.docx
+++ b/manuscript/v2/v3/v5/v6/v8/v9/v10/v11/v12/v_final/revisions/manuscript_revisions_mk.docx
@@ -1064,7 +1064,7 @@
           <w:noProof/>
         </w:rPr>
         <w:pict w14:anchorId="2CB240A0">
-          <v:rect id="_x0000_s1038" o:spid="_x0000_s1038" style="position:absolute;left:0;text-align:left;margin-left:473.6pt;margin-top:76pt;width:49.3pt;height:23.2pt;z-index:502786048;visibility:visible;mso-wrap-style:square;mso-wrap-distance-left:0;mso-wrap-distance-top:0;mso-wrap-distance-right:0;mso-wrap-distance-bottom:0;mso-position-horizontal-relative:text;mso-position-vertical-relative:text;v-text-anchor:top" o:gfxdata="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">
+          <v:rect id="_x0000_s1038" style="position:absolute;left:0;text-align:left;margin-left:473.6pt;margin-top:76pt;width:49.3pt;height:23.2pt;z-index:502786048;visibility:visible;mso-wrap-style:square;mso-wrap-distance-left:0;mso-wrap-distance-top:0;mso-wrap-distance-right:0;mso-wrap-distance-bottom:0;mso-position-horizontal-relative:text;mso-position-vertical-relative:text;v-text-anchor:top" o:gfxdata="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">
             <v:textbox>
               <w:txbxContent>
                 <w:p>
@@ -1132,7 +1132,7 @@
           <w:noProof/>
         </w:rPr>
         <w:pict w14:anchorId="7C98C74F">
-          <v:rect id="_x0000_s1037" o:spid="_x0000_s1037" style="position:absolute;left:0;text-align:left;margin-left:473.6pt;margin-top:61.9pt;width:49.3pt;height:23.2pt;z-index:502787072;visibility:visible;mso-wrap-style:square;mso-wrap-distance-left:0;mso-wrap-distance-top:0;mso-wrap-distance-right:0;mso-wrap-distance-bottom:0;mso-position-horizontal:absolute;mso-position-horizontal-relative:text;mso-position-vertical:absolute;mso-position-vertical-relative:text;v-text-anchor:top" o:gfxdata="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">
+          <v:rect id="_x0000_s1037" style="position:absolute;left:0;text-align:left;margin-left:473.6pt;margin-top:61.9pt;width:49.3pt;height:23.2pt;z-index:502787072;visibility:visible;mso-wrap-style:square;mso-wrap-distance-left:0;mso-wrap-distance-top:0;mso-wrap-distance-right:0;mso-wrap-distance-bottom:0;mso-position-horizontal:absolute;mso-position-horizontal-relative:text;mso-position-vertical:absolute;mso-position-vertical-relative:text;v-text-anchor:top" o:gfxdata="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">
             <v:textbox>
               <w:txbxContent>
                 <w:p>
@@ -1488,7 +1488,7 @@
           <w:noProof/>
         </w:rPr>
         <w:pict w14:anchorId="1F4FD649">
-          <v:rect id="_x0000_s1036" o:spid="_x0000_s1036" style="position:absolute;margin-left:473.6pt;margin-top:-104.3pt;width:49.3pt;height:23.2pt;z-index:502788096;visibility:visible;mso-wrap-style:square;mso-wrap-distance-left:0;mso-wrap-distance-top:0;mso-wrap-distance-right:0;mso-wrap-distance-bottom:0;mso-position-horizontal:absolute;mso-position-horizontal-relative:text;mso-position-vertical:absolute;mso-position-vertical-relative:text;v-text-anchor:top" o:gfxdata="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">
+          <v:rect id="_x0000_s1036" style="position:absolute;margin-left:473.6pt;margin-top:-104.3pt;width:49.3pt;height:23.2pt;z-index:502788096;visibility:visible;mso-wrap-style:square;mso-wrap-distance-left:0;mso-wrap-distance-top:0;mso-wrap-distance-right:0;mso-wrap-distance-bottom:0;mso-position-horizontal:absolute;mso-position-horizontal-relative:text;mso-position-vertical:absolute;mso-position-vertical-relative:text;v-text-anchor:top" o:gfxdata="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">
             <v:textbox>
               <w:txbxContent>
                 <w:p>
@@ -1599,7 +1599,7 @@
           <w:noProof/>
         </w:rPr>
         <w:pict w14:anchorId="0E2E9DB5">
-          <v:rect id="_x0000_s1035" o:spid="_x0000_s1035" style="position:absolute;left:0;text-align:left;margin-left:473.6pt;margin-top:16.05pt;width:49.3pt;height:23.2pt;z-index:502789120;visibility:visible;mso-wrap-style:square;mso-wrap-distance-left:0;mso-wrap-distance-top:0;mso-wrap-distance-right:0;mso-wrap-distance-bottom:0;mso-position-horizontal:absolute;mso-position-horizontal-relative:text;mso-position-vertical:absolute;mso-position-vertical-relative:text;v-text-anchor:top" o:gfxdata="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">
+          <v:rect id="_x0000_s1035" style="position:absolute;left:0;text-align:left;margin-left:473.6pt;margin-top:16.05pt;width:49.3pt;height:23.2pt;z-index:502789120;visibility:visible;mso-wrap-style:square;mso-wrap-distance-left:0;mso-wrap-distance-top:0;mso-wrap-distance-right:0;mso-wrap-distance-bottom:0;mso-position-horizontal:absolute;mso-position-horizontal-relative:text;mso-position-vertical:absolute;mso-position-vertical-relative:text;v-text-anchor:top" o:gfxdata="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">
             <v:textbox>
               <w:txbxContent>
                 <w:p>
@@ -1620,7 +1620,7 @@
           <w:noProof/>
         </w:rPr>
         <w:pict w14:anchorId="6E90966B">
-          <v:rect id="_x0000_s1034" o:spid="_x0000_s1034" style="position:absolute;left:0;text-align:left;margin-left:473.6pt;margin-top:88pt;width:49.3pt;height:23.2pt;z-index:502790144;visibility:visible;mso-wrap-style:square;mso-wrap-distance-left:0;mso-wrap-distance-top:0;mso-wrap-distance-right:0;mso-wrap-distance-bottom:0;mso-position-horizontal:absolute;mso-position-horizontal-relative:text;mso-position-vertical:absolute;mso-position-vertical-relative:text;v-text-anchor:top" o:gfxdata="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">
+          <v:rect id="_x0000_s1034" style="position:absolute;left:0;text-align:left;margin-left:473.6pt;margin-top:88pt;width:49.3pt;height:23.2pt;z-index:502790144;visibility:visible;mso-wrap-style:square;mso-wrap-distance-left:0;mso-wrap-distance-top:0;mso-wrap-distance-right:0;mso-wrap-distance-bottom:0;mso-position-horizontal:absolute;mso-position-horizontal-relative:text;mso-position-vertical:absolute;mso-position-vertical-relative:text;v-text-anchor:top" o:gfxdata="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">
             <v:textbox>
               <w:txbxContent>
                 <w:p>
@@ -1818,7 +1818,7 @@
           <w:noProof/>
         </w:rPr>
         <w:pict w14:anchorId="6582900E">
-          <v:rect id="_x0000_s1033" o:spid="_x0000_s1033" style="position:absolute;left:0;text-align:left;margin-left:473.6pt;margin-top:.05pt;width:49.3pt;height:23.2pt;z-index:502791168;visibility:visible;mso-wrap-style:square;mso-wrap-distance-left:0;mso-wrap-distance-top:0;mso-wrap-distance-right:0;mso-wrap-distance-bottom:0;mso-position-horizontal:absolute;mso-position-horizontal-relative:text;mso-position-vertical:absolute;mso-position-vertical-relative:text;v-text-anchor:top" o:gfxdata="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">
+          <v:rect id="_x0000_s1033" style="position:absolute;left:0;text-align:left;margin-left:473.6pt;margin-top:.05pt;width:49.3pt;height:23.2pt;z-index:502791168;visibility:visible;mso-wrap-style:square;mso-wrap-distance-left:0;mso-wrap-distance-top:0;mso-wrap-distance-right:0;mso-wrap-distance-bottom:0;mso-position-horizontal:absolute;mso-position-horizontal-relative:text;mso-position-vertical:absolute;mso-position-vertical-relative:text;v-text-anchor:top" o:gfxdata="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">
             <v:textbox>
               <w:txbxContent>
                 <w:p>
@@ -1892,7 +1892,7 @@
           <w:noProof/>
         </w:rPr>
         <w:pict w14:anchorId="633A70F4">
-          <v:rect id="_x0000_s1032" o:spid="_x0000_s1032" style="position:absolute;left:0;text-align:left;margin-left:473.2pt;margin-top:69.7pt;width:49.3pt;height:23.2pt;z-index:251658240;visibility:visible;mso-wrap-style:square;mso-wrap-distance-left:0;mso-wrap-distance-top:0;mso-wrap-distance-right:0;mso-wrap-distance-bottom:0;mso-position-horizontal-relative:text;mso-position-vertical-relative:text;v-text-anchor:top" o:gfxdata="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">
+          <v:rect id="_x0000_s1032" style="position:absolute;left:0;text-align:left;margin-left:473.2pt;margin-top:69.7pt;width:49.3pt;height:23.2pt;z-index:251658240;visibility:visible;mso-wrap-style:square;mso-wrap-distance-left:0;mso-wrap-distance-top:0;mso-wrap-distance-right:0;mso-wrap-distance-bottom:0;mso-position-horizontal-relative:text;mso-position-vertical-relative:text;v-text-anchor:top" o:gfxdata="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">
             <v:textbox style="mso-next-textbox:#_x0000_s1032">
               <w:txbxContent>
                 <w:p>
@@ -2084,7 +2084,7 @@
           <w:noProof/>
         </w:rPr>
         <w:pict w14:anchorId="06B7E309">
-          <v:rect id="_x0000_s1031" o:spid="_x0000_s1031" style="position:absolute;left:0;text-align:left;margin-left:473.2pt;margin-top:88.3pt;width:49.3pt;height:23.2pt;z-index:251659264;visibility:visible;mso-wrap-style:square;mso-wrap-distance-left:0;mso-wrap-distance-top:0;mso-wrap-distance-right:0;mso-wrap-distance-bottom:0;mso-position-horizontal-relative:text;mso-position-vertical-relative:text;v-text-anchor:top" o:gfxdata="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">
+          <v:rect id="_x0000_s1031" style="position:absolute;left:0;text-align:left;margin-left:473.2pt;margin-top:88.3pt;width:49.3pt;height:23.2pt;z-index:251659264;visibility:visible;mso-wrap-style:square;mso-wrap-distance-left:0;mso-wrap-distance-top:0;mso-wrap-distance-right:0;mso-wrap-distance-bottom:0;mso-position-horizontal-relative:text;mso-position-vertical-relative:text;v-text-anchor:top" o:gfxdata="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">
             <v:textbox>
               <w:txbxContent>
                 <w:p>
@@ -2195,7 +2195,7 @@
           <w:noProof/>
         </w:rPr>
         <w:pict w14:anchorId="3203DDDF">
-          <v:rect id="_x0000_s1030" o:spid="_x0000_s1030" style="position:absolute;left:0;text-align:left;margin-left:474.35pt;margin-top:26.45pt;width:49.3pt;height:23.2pt;z-index:251661312;visibility:visible;mso-wrap-style:square;mso-wrap-distance-left:0;mso-wrap-distance-top:0;mso-wrap-distance-right:0;mso-wrap-distance-bottom:0;mso-position-horizontal-relative:text;mso-position-vertical-relative:text;v-text-anchor:top" o:gfxdata="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">
+          <v:rect id="_x0000_s1030" style="position:absolute;left:0;text-align:left;margin-left:474.35pt;margin-top:26.45pt;width:49.3pt;height:23.2pt;z-index:251661312;visibility:visible;mso-wrap-style:square;mso-wrap-distance-left:0;mso-wrap-distance-top:0;mso-wrap-distance-right:0;mso-wrap-distance-bottom:0;mso-position-horizontal-relative:text;mso-position-vertical-relative:text;v-text-anchor:top" o:gfxdata="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">
             <v:textbox>
               <w:txbxContent>
                 <w:p>
@@ -2216,7 +2216,7 @@
           <w:noProof/>
         </w:rPr>
         <w:pict w14:anchorId="3137963A">
-          <v:rect id="_x0000_s1029" o:spid="_x0000_s1029" style="position:absolute;left:0;text-align:left;margin-left:471.35pt;margin-top:61.3pt;width:49.3pt;height:23.2pt;z-index:251662336;visibility:visible;mso-wrap-style:square;mso-wrap-distance-left:0;mso-wrap-distance-top:0;mso-wrap-distance-right:0;mso-wrap-distance-bottom:0;mso-position-horizontal-relative:text;mso-position-vertical-relative:text;v-text-anchor:top" o:gfxdata="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">
+          <v:rect id="_x0000_s1029" style="position:absolute;left:0;text-align:left;margin-left:471.35pt;margin-top:61.3pt;width:49.3pt;height:23.2pt;z-index:251662336;visibility:visible;mso-wrap-style:square;mso-wrap-distance-left:0;mso-wrap-distance-top:0;mso-wrap-distance-right:0;mso-wrap-distance-bottom:0;mso-position-horizontal-relative:text;mso-position-vertical-relative:text;v-text-anchor:top" o:gfxdata="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">
             <v:textbox>
               <w:txbxContent>
                 <w:p>
@@ -2363,7 +2363,7 @@
           <w:noProof/>
         </w:rPr>
         <w:pict w14:anchorId="2EB0C1DA">
-          <v:rect id="_x0000_s1028" o:spid="_x0000_s1028" style="position:absolute;left:0;text-align:left;margin-left:469.1pt;margin-top:120.8pt;width:53.75pt;height:23.2pt;z-index:251660288;visibility:visible;mso-wrap-style:square;mso-wrap-distance-left:0;mso-wrap-distance-top:0;mso-wrap-distance-right:0;mso-wrap-distance-bottom:0;mso-position-horizontal:absolute;mso-position-horizontal-relative:text;mso-position-vertical:absolute;mso-position-vertical-relative:text;v-text-anchor:top" o:gfxdata="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">
+          <v:rect id="_x0000_s1028" style="position:absolute;left:0;text-align:left;margin-left:469.1pt;margin-top:120.8pt;width:53.75pt;height:23.2pt;z-index:251660288;visibility:visible;mso-wrap-style:square;mso-wrap-distance-left:0;mso-wrap-distance-top:0;mso-wrap-distance-right:0;mso-wrap-distance-bottom:0;mso-position-horizontal:absolute;mso-position-horizontal-relative:text;mso-position-vertical:absolute;mso-position-vertical-relative:text;v-text-anchor:top" o:gfxdata="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">
             <v:textbox>
               <w:txbxContent>
                 <w:p>
@@ -2404,7 +2404,14 @@
           <w:rFonts w:ascii="Verdana" w:hAnsi="Verdana"/>
           <w:highlight w:val="yellow"/>
         </w:rPr>
-        <w:t xml:space="preserve">For statistical analysis and visualization, the normalized percentage data were binned into 10% intervals (0-10%, 10-20%, </w:t>
+        <w:t>Due to inter-subject variations in frame counts resulting from these motion variations</w:t>
+      </w:r>
+      <w:r>
+        <w:rPr>
+          <w:rFonts w:ascii="Verdana" w:hAnsi="Verdana"/>
+          <w:highlight w:val="yellow"/>
+        </w:rPr>
+        <w:t xml:space="preserve">, the normalized percentage data were binned into 10% intervals (0-10%, 10-20%, </w:t>
       </w:r>
       <w:proofErr w:type="spellStart"/>
       <w:r>
@@ -2761,7 +2768,7 @@
           <w:noProof/>
         </w:rPr>
         <w:pict w14:anchorId="2F79C269">
-          <v:rect id="_x0000_s1027" o:spid="_x0000_s1027" style="position:absolute;left:0;text-align:left;margin-left:462.35pt;margin-top:127.2pt;width:49.3pt;height:23.2pt;z-index:251663360;visibility:visible;mso-wrap-style:square;mso-wrap-distance-left:0;mso-wrap-distance-top:0;mso-wrap-distance-right:0;mso-wrap-distance-bottom:0;mso-position-horizontal:absolute;mso-position-horizontal-relative:text;mso-position-vertical:absolute;mso-position-vertical-relative:text;v-text-anchor:top" o:gfxdata="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">
+          <v:rect id="_x0000_s1027" style="position:absolute;left:0;text-align:left;margin-left:462.35pt;margin-top:127.2pt;width:49.3pt;height:23.2pt;z-index:251663360;visibility:visible;mso-wrap-style:square;mso-wrap-distance-left:0;mso-wrap-distance-top:0;mso-wrap-distance-right:0;mso-wrap-distance-bottom:0;mso-position-horizontal:absolute;mso-position-horizontal-relative:text;mso-position-vertical:absolute;mso-position-vertical-relative:text;v-text-anchor:top" o:gfxdata="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">
             <v:textbox>
               <w:txbxContent>
                 <w:p>
@@ -2811,7 +2818,7 @@
           <w:noProof/>
         </w:rPr>
         <w:pict w14:anchorId="3800E1C0">
-          <v:rect id="_x0000_s1026" o:spid="_x0000_s1026" style="position:absolute;left:0;text-align:left;margin-left:463.85pt;margin-top:3.65pt;width:49.3pt;height:23.2pt;z-index:251664384;visibility:visible;mso-wrap-style:square;mso-wrap-distance-left:0;mso-wrap-distance-top:0;mso-wrap-distance-right:0;mso-wrap-distance-bottom:0;mso-position-horizontal:absolute;mso-position-horizontal-relative:text;mso-position-vertical:absolute;mso-position-vertical-relative:text;v-text-anchor:top" o:gfxdata="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">
+          <v:rect id="_x0000_s1026" style="position:absolute;left:0;text-align:left;margin-left:463.85pt;margin-top:3.65pt;width:49.3pt;height:23.2pt;z-index:251664384;visibility:visible;mso-wrap-style:square;mso-wrap-distance-left:0;mso-wrap-distance-top:0;mso-wrap-distance-right:0;mso-wrap-distance-bottom:0;mso-position-horizontal:absolute;mso-position-horizontal-relative:text;mso-position-vertical:absolute;mso-position-vertical-relative:text;v-text-anchor:top" o:gfxdata="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">
             <v:textbox>
               <w:txbxContent>
                 <w:p>
@@ -3241,7 +3248,7 @@
           <w:rFonts w:ascii="Verdana" w:hAnsi="Verdana"/>
           <w:lang w:val="de-DE"/>
         </w:rPr>
-        <w:instrText>ADDIN ZOTERO_BIBL {"uncited":[],"omitted":[],"custom":[]} CSL_BIBLIOGRAPHY</w:instrText>
+        <w:instrText xml:space="preserve"> ADDIN ZOTERO_BIBL {"uncited":[],"omitted":[],"custom":[]} CSL_BIBLIOGRAPHY </w:instrText>
       </w:r>
       <w:r>
         <w:rPr>
@@ -3858,14 +3865,28 @@
         <w:rPr>
           <w:lang w:val="de-DE"/>
         </w:rPr>
-        <w:t xml:space="preserve">21. </w:t>
-      </w:r>
+        <w:t>21</w:t>
+      </w:r>
+      <w:proofErr w:type="gramStart"/>
       <w:r>
         <w:rPr>
           <w:lang w:val="de-DE"/>
         </w:rPr>
+        <w:t xml:space="preserve">. </w:t>
+      </w:r>
+      <w:r>
+        <w:rPr>
+          <w:lang w:val="de-DE"/>
+        </w:rPr>
         <w:tab/>
-        <w:t xml:space="preserve">Kaiser J, Bradford R, Johnson K, Wieben O, Thelen DG. </w:t>
+        <w:t>Kaiser</w:t>
+      </w:r>
+      <w:proofErr w:type="gramEnd"/>
+      <w:r>
+        <w:rPr>
+          <w:lang w:val="de-DE"/>
+        </w:rPr>
+        <w:t xml:space="preserve"> J, Bradford R, Johnson K, Wieben O, Thelen DG. </w:t>
       </w:r>
       <w:r>
         <w:t>Measurement of tibiofemoral kinematics using highly accelerated 3D radial sampling. Magnetic Resonance in Med 2013; 69 :1310–6. https://doi.org/10.1002/mrm.24362</w:t>
@@ -4300,14 +4321,28 @@
         <w:rPr>
           <w:lang w:val="de-DE"/>
         </w:rPr>
-        <w:t xml:space="preserve">36. </w:t>
-      </w:r>
+        <w:t>36</w:t>
+      </w:r>
+      <w:proofErr w:type="gramStart"/>
       <w:r>
         <w:rPr>
           <w:lang w:val="de-DE"/>
         </w:rPr>
+        <w:t xml:space="preserve">. </w:t>
+      </w:r>
+      <w:r>
+        <w:rPr>
+          <w:lang w:val="de-DE"/>
+        </w:rPr>
         <w:tab/>
-        <w:t xml:space="preserve">Hinneburg A, Aggarwal CC, Keim DA. </w:t>
+        <w:t>Hinneburg</w:t>
+      </w:r>
+      <w:proofErr w:type="gramEnd"/>
+      <w:r>
+        <w:rPr>
+          <w:lang w:val="de-DE"/>
+        </w:rPr>
+        <w:t xml:space="preserve"> A, Aggarwal CC, Keim DA. </w:t>
       </w:r>
       <w:r>
         <w:t xml:space="preserve">What is the nearest neighbor in high dimensional spaces? Proc of the 26th </w:t>
@@ -4518,44 +4553,7 @@
         <w:t>‐</w:t>
       </w:r>
       <w:r>
-        <w:t>bore 0.5T systems. Magnetic Resonance Imaging 2008; 28 :158</w:t>
-      </w:r>
-      <w:r>
-        <w:rPr>
-          <w:rFonts w:ascii="Aptos" w:hAnsi="Aptos" w:cs="Aptos"/>
-        </w:rPr>
-        <w:t>–</w:t>
-      </w:r>
-      <w:r>
-        <w:t>66. https://doi.org/10.1002/jmri.21413</w:t>
-      </w:r>
-    </w:p>
-    <w:p>
-      <w:pPr>
-        <w:pStyle w:val="Bibliography"/>
-      </w:pPr>
-      <w:r>
-        <w:t>43</w:t>
-      </w:r>
-      <w:proofErr w:type="gramStart"/>
-      <w:r>
-        <w:t xml:space="preserve">. </w:t>
-      </w:r>
-      <w:r>
-        <w:tab/>
-        <w:t>Arnold</w:t>
-      </w:r>
-      <w:proofErr w:type="gramEnd"/>
-      <w:r>
-        <w:t xml:space="preserve"> TC, Freeman CW, Litt B, Stein JM. Low-field MRI: Clinical promise and challenges. J Magn </w:t>
-      </w:r>
-      <w:proofErr w:type="spellStart"/>
-      <w:r>
-        <w:t>Reson</w:t>
-      </w:r>
-      <w:proofErr w:type="spellEnd"/>
-      <w:r>
-        <w:t xml:space="preserve"> Imaging 2023; 57 :25–44. https://doi.org/10.1002/jmri.28408</w:t>
+        <w:t>bore 0.5T systems. Magnetic Resonance Imaging 2008; 28 :158–66. https://doi.org/10.1002/jmri.21413</w:t>
       </w:r>
     </w:p>
     <w:p>
@@ -4569,7 +4567,6 @@
         <w:rPr>
           <w:rFonts w:ascii="Verdana" w:hAnsi="Verdana"/>
         </w:rPr>
-        <w:lastRenderedPageBreak/>
         <w:fldChar w:fldCharType="end"/>
       </w:r>
     </w:p>
@@ -5354,6 +5351,7 @@
   <w:style w:type="character" w:default="1" w:styleId="DefaultParagraphFont">
     <w:name w:val="Default Paragraph Font"/>
     <w:uiPriority w:val="1"/>
+    <w:semiHidden/>
     <w:unhideWhenUsed/>
   </w:style>
   <w:style w:type="table" w:default="1" w:styleId="TableNormal">

</xml_diff>